<commit_message>
Ai now hear player footsteps
</commit_message>
<xml_diff>
--- a/Report.docx
+++ b/Report.docx
@@ -12,16 +12,8 @@
         <w:rPr>
           <w:lang w:val="en-US"/>
         </w:rPr>
-        <w:t xml:space="preserve">What has changed since the </w:t>
-      </w:r>
-      <w:proofErr w:type="gramStart"/>
-      <w:r>
-        <w:rPr>
-          <w:lang w:val="en-US"/>
-        </w:rPr>
-        <w:t>presentation:</w:t>
-      </w:r>
-      <w:proofErr w:type="gramEnd"/>
+        <w:t>What has changed since the presentation:</w:t>
+      </w:r>
     </w:p>
     <w:p>
       <w:pPr>
@@ -38,7 +30,7 @@
         <w:rPr>
           <w:lang w:val="en-US"/>
         </w:rPr>
-        <w:t>Replaced placeholder cubes with animated models for both player and NPC’s</w:t>
+        <w:t>Added a win screen and a lose screen, so the game loop is complete</w:t>
       </w:r>
     </w:p>
     <w:p>
@@ -56,7 +48,7 @@
         <w:rPr>
           <w:lang w:val="en-US"/>
         </w:rPr>
-        <w:t>Changed camera projection from orthogonal to perspective, so it no longer looks 2d</w:t>
+        <w:t>Controls are now explained in main menu, under “Controls”</w:t>
       </w:r>
     </w:p>
     <w:p>
@@ -74,7 +66,7 @@
         <w:rPr>
           <w:lang w:val="en-US"/>
         </w:rPr>
-        <w:t>Added exploding barrels</w:t>
+        <w:t>Replaced placeholder cubes with animated models for both player and NPC’s</w:t>
       </w:r>
     </w:p>
     <w:p>
@@ -92,7 +84,7 @@
         <w:rPr>
           <w:lang w:val="en-US"/>
         </w:rPr>
-        <w:t>Added AI sight, which is affected by distance, field of view, and light level</w:t>
+        <w:t>Changed camera projection from orthogonal to perspective, so it no longer looks 2d</w:t>
       </w:r>
     </w:p>
     <w:p>
@@ -110,7 +102,7 @@
         <w:rPr>
           <w:lang w:val="en-US"/>
         </w:rPr>
-        <w:t>Added AI hearing, e.g. the AI will hear gunshots or exploding barrels and come to investigate</w:t>
+        <w:t>Added exploding barrels</w:t>
       </w:r>
     </w:p>
     <w:p>
@@ -128,7 +120,13 @@
         <w:rPr>
           <w:lang w:val="en-US"/>
         </w:rPr>
-        <w:t>AI will notify other nearby AI’s when they notice the player, they do this by making a noise which other AI’s nearby will hear</w:t>
+        <w:t xml:space="preserve">Added AI sight, which is affected by distance, field of view, and </w:t>
+      </w:r>
+      <w:r>
+        <w:rPr>
+          <w:lang w:val="en-US"/>
+        </w:rPr>
+        <w:t>realtime lighting</w:t>
       </w:r>
     </w:p>
     <w:p>
@@ -146,10 +144,118 @@
         <w:rPr>
           <w:lang w:val="en-US"/>
         </w:rPr>
-        <w:t>Added multiple weapons</w:t>
+        <w:t xml:space="preserve">Added AI hearing, e.g. the AI will hear gunshots or </w:t>
+      </w:r>
+      <w:r>
+        <w:rPr>
+          <w:lang w:val="en-US"/>
+        </w:rPr>
+        <w:t>the player’s footsteps</w:t>
+      </w:r>
+      <w:r>
+        <w:rPr>
+          <w:lang w:val="en-US"/>
+        </w:rPr>
+        <w:t xml:space="preserve"> and come to investigate</w:t>
+      </w:r>
+    </w:p>
+    <w:p>
+      <w:pPr>
+        <w:pStyle w:val="ListParagraph"/>
+        <w:numPr>
+          <w:ilvl w:val="0"/>
+          <w:numId w:val="1"/>
+        </w:numPr>
+        <w:rPr>
+          <w:lang w:val="en-US"/>
+        </w:rPr>
+      </w:pPr>
+      <w:r>
+        <w:rPr>
+          <w:lang w:val="en-US"/>
+        </w:rPr>
+        <w:t xml:space="preserve">AI will notify other nearby AI’s when they </w:t>
+      </w:r>
+      <w:r>
+        <w:rPr>
+          <w:lang w:val="en-US"/>
+        </w:rPr>
+        <w:t>spot</w:t>
       </w:r>
       <w:bookmarkStart w:id="0" w:name="_GoBack"/>
       <w:bookmarkEnd w:id="0"/>
+      <w:r>
+        <w:rPr>
+          <w:lang w:val="en-US"/>
+        </w:rPr>
+        <w:t xml:space="preserve"> the player, they do this by making a noise which other AI’s nearby will hear</w:t>
+      </w:r>
+    </w:p>
+    <w:p>
+      <w:pPr>
+        <w:pStyle w:val="ListParagraph"/>
+        <w:numPr>
+          <w:ilvl w:val="0"/>
+          <w:numId w:val="1"/>
+        </w:numPr>
+        <w:rPr>
+          <w:lang w:val="en-US"/>
+        </w:rPr>
+      </w:pPr>
+      <w:r>
+        <w:rPr>
+          <w:lang w:val="en-US"/>
+        </w:rPr>
+        <w:t>Added multiple weapons</w:t>
+      </w:r>
+      <w:r>
+        <w:rPr>
+          <w:lang w:val="en-US"/>
+        </w:rPr>
+        <w:t xml:space="preserve">, with support for different projectiles, since </w:t>
+      </w:r>
+      <w:r>
+        <w:rPr>
+          <w:lang w:val="en-US"/>
+        </w:rPr>
+        <w:t>my object</w:t>
+      </w:r>
+      <w:r>
+        <w:rPr>
+          <w:lang w:val="en-US"/>
+        </w:rPr>
+        <w:t xml:space="preserve"> pooling system is implemented with generics</w:t>
+      </w:r>
+    </w:p>
+    <w:p>
+      <w:pPr>
+        <w:pStyle w:val="ListParagraph"/>
+        <w:numPr>
+          <w:ilvl w:val="0"/>
+          <w:numId w:val="1"/>
+        </w:numPr>
+        <w:rPr>
+          <w:lang w:val="en-US"/>
+        </w:rPr>
+      </w:pPr>
+      <w:r>
+        <w:rPr>
+          <w:lang w:val="en-US"/>
+        </w:rPr>
+        <w:t>AI display a status symbol next to their health</w:t>
+      </w:r>
+      <w:r>
+        <w:rPr>
+          <w:lang w:val="en-US"/>
+        </w:rPr>
+        <w:t xml:space="preserve"> </w:t>
+      </w:r>
+      <w:r>
+        <w:rPr>
+          <w:lang w:val="en-US"/>
+        </w:rPr>
+        <w:t>bar which shows their current behavior, e.g. investigating noise, chasing player etc.</w:t>
+      </w:r>
     </w:p>
     <w:sectPr>
       <w:pgSz w:w="11906" w:h="16838"/>
@@ -404,6 +510,7 @@
     <w:lsdException w:name="HTML Sample" w:semiHidden="1" w:unhideWhenUsed="1"/>
     <w:lsdException w:name="HTML Typewriter" w:semiHidden="1" w:unhideWhenUsed="1"/>
     <w:lsdException w:name="HTML Variable" w:semiHidden="1" w:unhideWhenUsed="1"/>
+    <w:lsdException w:name="Normal Table" w:semiHidden="1" w:unhideWhenUsed="1"/>
     <w:lsdException w:name="annotation subject" w:semiHidden="1" w:unhideWhenUsed="1"/>
     <w:lsdException w:name="No List" w:semiHidden="1" w:unhideWhenUsed="1"/>
     <w:lsdException w:name="Outline List 1" w:semiHidden="1" w:unhideWhenUsed="1"/>
@@ -450,8 +557,10 @@
     <w:lsdException w:name="Table Subtle 2" w:semiHidden="1" w:unhideWhenUsed="1"/>
     <w:lsdException w:name="Table Web 1" w:semiHidden="1" w:unhideWhenUsed="1"/>
     <w:lsdException w:name="Table Web 2" w:semiHidden="1" w:unhideWhenUsed="1"/>
+    <w:lsdException w:name="Table Web 3" w:semiHidden="1" w:unhideWhenUsed="1"/>
     <w:lsdException w:name="Balloon Text" w:semiHidden="1" w:unhideWhenUsed="1"/>
     <w:lsdException w:name="Table Grid" w:uiPriority="39"/>
+    <w:lsdException w:name="Table Theme" w:semiHidden="1" w:unhideWhenUsed="1"/>
     <w:lsdException w:name="Placeholder Text" w:semiHidden="1"/>
     <w:lsdException w:name="No Spacing" w:uiPriority="1" w:qFormat="1"/>
     <w:lsdException w:name="Light Shading" w:uiPriority="60"/>

</xml_diff>